<commit_message>
[Versão 1.2]Inclusão da tela de lista solicitações e atualização da tela de operações.
</commit_message>
<xml_diff>
--- a/4.3 Caso de Uso - UC-51 Alocar máquina.docx
+++ b/4.3 Caso de Uso - UC-51 Alocar máquina.docx
@@ -538,7 +538,7 @@
                 <w:sz w:val="20"/>
                 <w:szCs w:val="20"/>
               </w:rPr>
-              <w:t>alocar máquina</w:t>
+              <w:t>“Consultar solicitações de alocação”</w:t>
             </w:r>
             <w:r>
               <w:rPr>
@@ -733,7 +733,25 @@
                 <w:sz w:val="20"/>
                 <w:szCs w:val="20"/>
               </w:rPr>
-              <w:t>Sistema exibe um formulário para alocação da máquina</w:t>
+              <w:t>Sistema exibe um formulário</w:t>
+            </w:r>
+            <w:r>
+              <w:rPr>
+                <w:rFonts w:ascii="Tahoma" w:hAnsi="Tahoma" w:cs="Tahoma"/>
+                <w:color w:val="000000" w:themeColor="text1"/>
+                <w:sz w:val="20"/>
+                <w:szCs w:val="20"/>
+              </w:rPr>
+              <w:t xml:space="preserve"> com as informações da solicitação</w:t>
+            </w:r>
+            <w:r>
+              <w:rPr>
+                <w:rFonts w:ascii="Tahoma" w:hAnsi="Tahoma" w:cs="Tahoma"/>
+                <w:color w:val="000000" w:themeColor="text1"/>
+                <w:sz w:val="20"/>
+                <w:szCs w:val="20"/>
+              </w:rPr>
+              <w:t xml:space="preserve"> para alocação da máquina</w:t>
             </w:r>
             <w:r>
               <w:rPr>
@@ -768,28 +786,28 @@
                 <w:sz w:val="20"/>
                 <w:szCs w:val="20"/>
               </w:rPr>
-              <w:t>Operador clica</w:t>
+              <w:t xml:space="preserve">Operador clica no botão </w:t>
+            </w:r>
+            <w:r>
+              <w:rPr>
+                <w:rFonts w:ascii="Tahoma" w:hAnsi="Tahoma" w:cs="Tahoma"/>
+                <w:color w:val="000000" w:themeColor="text1"/>
+                <w:sz w:val="20"/>
+                <w:szCs w:val="20"/>
+              </w:rPr>
+              <w:t>“Confirmar alocação”</w:t>
+            </w:r>
+            <w:r>
+              <w:rPr>
+                <w:rFonts w:ascii="Tahoma" w:hAnsi="Tahoma" w:cs="Tahoma"/>
+                <w:color w:val="000000" w:themeColor="text1"/>
+                <w:sz w:val="20"/>
+                <w:szCs w:val="20"/>
+              </w:rPr>
+              <w:t>.</w:t>
             </w:r>
             <w:bookmarkStart w:id="0" w:name="_GoBack"/>
             <w:bookmarkEnd w:id="0"/>
-            <w:r>
-              <w:rPr>
-                <w:rFonts w:ascii="Tahoma" w:hAnsi="Tahoma" w:cs="Tahoma"/>
-                <w:color w:val="000000" w:themeColor="text1"/>
-                <w:sz w:val="20"/>
-                <w:szCs w:val="20"/>
-              </w:rPr>
-              <w:t xml:space="preserve"> no botão alocar</w:t>
-            </w:r>
-            <w:r>
-              <w:rPr>
-                <w:rFonts w:ascii="Tahoma" w:hAnsi="Tahoma" w:cs="Tahoma"/>
-                <w:color w:val="000000" w:themeColor="text1"/>
-                <w:sz w:val="20"/>
-                <w:szCs w:val="20"/>
-              </w:rPr>
-              <w:t>.</w:t>
-            </w:r>
           </w:p>
           <w:p>
             <w:pPr>
@@ -1731,6 +1749,64 @@
                 <w:rFonts w:ascii="Arial" w:hAnsi="Arial" w:cs="Arial"/>
                 <w:b/>
                 <w:bCs/>
+                <w:noProof/>
+                <w:color w:val="808080" w:themeColor="background1" w:themeShade="80"/>
+                <w:lang w:eastAsia="pt-BR"/>
+              </w:rPr>
+              <w:drawing>
+                <wp:inline distT="0" distB="0" distL="0" distR="0">
+                  <wp:extent cx="2638425" cy="5132733"/>
+                  <wp:effectExtent l="0" t="0" r="0" b="0"/>
+                  <wp:docPr id="1" name="Imagem 1" descr="C:\Users\Lucas\AppData\Local\Microsoft\Windows\INetCache\Content.Word\[PROTOAPP]Operacoes.fw.png"/>
+                  <wp:cNvGraphicFramePr>
+                    <a:graphicFrameLocks xmlns:a="http://schemas.openxmlformats.org/drawingml/2006/main" noChangeAspect="1"/>
+                  </wp:cNvGraphicFramePr>
+                  <a:graphic xmlns:a="http://schemas.openxmlformats.org/drawingml/2006/main">
+                    <a:graphicData uri="http://schemas.openxmlformats.org/drawingml/2006/picture">
+                      <pic:pic xmlns:pic="http://schemas.openxmlformats.org/drawingml/2006/picture">
+                        <pic:nvPicPr>
+                          <pic:cNvPr id="0" name="Picture 20" descr="C:\Users\Lucas\AppData\Local\Microsoft\Windows\INetCache\Content.Word\[PROTOAPP]Operacoes.fw.png"/>
+                          <pic:cNvPicPr>
+                            <a:picLocks noChangeAspect="1" noChangeArrowheads="1"/>
+                          </pic:cNvPicPr>
+                        </pic:nvPicPr>
+                        <pic:blipFill>
+                          <a:blip r:embed="rId7">
+                            <a:extLst>
+                              <a:ext uri="{28A0092B-C50C-407E-A947-70E740481C1C}">
+                                <a14:useLocalDpi xmlns:a14="http://schemas.microsoft.com/office/drawing/2010/main" val="0"/>
+                              </a:ext>
+                            </a:extLst>
+                          </a:blip>
+                          <a:srcRect/>
+                          <a:stretch>
+                            <a:fillRect/>
+                          </a:stretch>
+                        </pic:blipFill>
+                        <pic:spPr bwMode="auto">
+                          <a:xfrm>
+                            <a:off x="0" y="0"/>
+                            <a:ext cx="2646632" cy="5148698"/>
+                          </a:xfrm>
+                          <a:prstGeom prst="rect">
+                            <a:avLst/>
+                          </a:prstGeom>
+                          <a:noFill/>
+                          <a:ln>
+                            <a:noFill/>
+                          </a:ln>
+                        </pic:spPr>
+                      </pic:pic>
+                    </a:graphicData>
+                  </a:graphic>
+                </wp:inline>
+              </w:drawing>
+            </w:r>
+            <w:r>
+              <w:rPr>
+                <w:rFonts w:ascii="Arial" w:hAnsi="Arial" w:cs="Arial"/>
+                <w:b/>
+                <w:bCs/>
                 <w:color w:val="808080" w:themeColor="background1" w:themeShade="80"/>
               </w:rPr>
               <w:pict>
@@ -1753,21 +1829,8 @@
                   <v:path o:extrusionok="f" gradientshapeok="t" o:connecttype="rect"/>
                   <o:lock v:ext="edit" aspectratio="t"/>
                 </v:shapetype>
-                <v:shape id="_x0000_i1025" type="#_x0000_t75" style="width:172.5pt;height:336pt">
-                  <v:imagedata r:id="rId7" o:title="[PROTOAPP]Operacoes"/>
-                </v:shape>
-              </w:pict>
-            </w:r>
-            <w:r>
-              <w:rPr>
-                <w:rFonts w:ascii="Arial" w:hAnsi="Arial" w:cs="Arial"/>
-                <w:b/>
-                <w:bCs/>
-                <w:color w:val="808080" w:themeColor="background1" w:themeShade="80"/>
-              </w:rPr>
-              <w:pict>
-                <v:shape id="_x0000_i1026" type="#_x0000_t75" style="width:175.5pt;height:342.75pt">
-                  <v:imagedata r:id="rId8" o:title="[PROTOAPP]AlocaMaquina"/>
+                <v:shape id="_x0000_i1025" type="#_x0000_t75" style="width:210pt;height:409.5pt">
+                  <v:imagedata r:id="rId8" o:title="[PROTOAPP]ListaSolicitacoesMaquina"/>
                 </v:shape>
               </w:pict>
             </w:r>
@@ -2094,23 +2157,19 @@
                 <w:color w:val="808080" w:themeColor="background1" w:themeShade="80"/>
               </w:rPr>
             </w:pPr>
-          </w:p>
-          <w:p>
-            <w:pPr>
-              <w:pStyle w:val="Cabealho"/>
-              <w:tabs>
-                <w:tab w:val="clear" w:pos="4252"/>
-                <w:tab w:val="clear" w:pos="8504"/>
-                <w:tab w:val="left" w:pos="395"/>
-              </w:tabs>
-              <w:jc w:val="both"/>
+            <w:r>
               <w:rPr>
                 <w:rFonts w:ascii="Arial" w:hAnsi="Arial" w:cs="Arial"/>
                 <w:b/>
                 <w:bCs/>
                 <w:color w:val="808080" w:themeColor="background1" w:themeShade="80"/>
               </w:rPr>
-            </w:pPr>
+              <w:pict>
+                <v:shape id="_x0000_i1026" type="#_x0000_t75" style="width:221.25pt;height:430.5pt">
+                  <v:imagedata r:id="rId9" o:title="[PROTOAPP]SolicitacaoAlocaMaquina"/>
+                </v:shape>
+              </w:pict>
+            </w:r>
           </w:p>
           <w:p>
             <w:pPr>
@@ -2318,7 +2377,7 @@
               </w:rPr>
               <w:pict>
                 <v:shape id="_x0000_i1027" type="#_x0000_t75" style="width:453pt;height:498pt">
-                  <v:imagedata r:id="rId9" o:title="Alocar Máquina"/>
+                  <v:imagedata r:id="rId10" o:title="Alocar Máquina"/>
                 </v:shape>
               </w:pict>
             </w:r>
@@ -2406,8 +2465,8 @@
     </w:p>
     <w:p/>
     <w:sectPr>
-      <w:headerReference w:type="default" r:id="rId10"/>
-      <w:footerReference w:type="default" r:id="rId11"/>
+      <w:headerReference w:type="default" r:id="rId11"/>
+      <w:footerReference w:type="default" r:id="rId12"/>
       <w:pgSz w:w="11906" w:h="16838"/>
       <w:pgMar w:top="1134" w:right="1134" w:bottom="1134" w:left="1701" w:header="709" w:footer="709" w:gutter="0"/>
       <w:cols w:space="708"/>

</xml_diff>